<commit_message>
Streaming(Streamer Panel) added to Platform
Yayın yapmak için OBS ile bağlantılı yayın paneli eklendi.
</commit_message>
<xml_diff>
--- a/Documentation/Version_Updates.docx
+++ b/Documentation/Version_Updates.docx
@@ -2413,10 +2413,7 @@
         <w:pStyle w:val="Balk1"/>
       </w:pPr>
       <w:r>
-        <w:t>uTube v1.5.11</w:t>
-      </w:r>
-      <w:r>
-        <w:t xml:space="preserve"> — "The Architect &amp; Security Update"</w:t>
+        <w:t>uTube v1.5.11 — "The Architect &amp; Security Update"</w:t>
       </w:r>
     </w:p>
     <w:p>
@@ -2726,59 +2723,269 @@
         <w:t>️ Teknik İyileştirmeler</w:t>
       </w:r>
     </w:p>
+    <w:p/>
+    <w:p>
+      <w:r>
+        <w:rPr>
+          <w:b/>
+          <w:bCs/>
+        </w:rPr>
+        <w:t>Build Doğrulaması:</w:t>
+      </w:r>
+      <w:r>
+        <w:t xml:space="preserve"> Tüm frontend yolları Vite build sürecinde test edildi ve hatasız çalıştığı onaylandı.</w:t>
+      </w:r>
+    </w:p>
+    <w:p>
+      <w:r>
+        <w:rPr>
+          <w:b/>
+          <w:bCs/>
+        </w:rPr>
+        <w:t>Otomatik Başlatma:</w:t>
+      </w:r>
+      <w:r>
+        <w:t xml:space="preserve"> Kök dizindeki </w:t>
+      </w:r>
+      <w:proofErr w:type="gramStart"/>
+      <w:r>
+        <w:rPr>
+          <w:rStyle w:val="HTMLKodu"/>
+          <w:rFonts w:eastAsiaTheme="minorHAnsi"/>
+        </w:rPr>
+        <w:t>package.json</w:t>
+      </w:r>
+      <w:proofErr w:type="gramEnd"/>
+      <w:r>
+        <w:t xml:space="preserve"> dosyası, backend'i yeni </w:t>
+      </w:r>
+      <w:r>
+        <w:rPr>
+          <w:rStyle w:val="HTMLKodu"/>
+          <w:rFonts w:eastAsiaTheme="minorHAnsi"/>
+        </w:rPr>
+        <w:t>main.py</w:t>
+      </w:r>
+      <w:r>
+        <w:t xml:space="preserve"> üzerinden başlatacak şekilde güncellendi.</w:t>
+      </w:r>
+    </w:p>
+    <w:p/>
+    <w:p/>
+    <w:p/>
+    <w:p/>
+    <w:p/>
+    <w:p/>
+    <w:p>
+      <w:pPr>
+        <w:pStyle w:val="Balk1"/>
+      </w:pPr>
+      <w:r>
+        <w:t>uTube v1.5.12 Yama Notları (Patch Notes)</w:t>
+      </w:r>
+    </w:p>
+    <w:p/>
+    <w:p>
+      <w:pPr>
+        <w:pStyle w:val="Balk2"/>
+      </w:pPr>
+      <w:r>
+        <w:rPr>
+          <w:rFonts w:ascii="Segoe UI Symbol" w:hAnsi="Segoe UI Symbol" w:cs="Segoe UI Symbol"/>
+        </w:rPr>
+        <w:lastRenderedPageBreak/>
+        <w:t>🎨</w:t>
+      </w:r>
+      <w:r>
+        <w:t xml:space="preserve"> UI/UX &amp; Tasarım Güncellemeleri (Pro Studio)</w:t>
+      </w:r>
+    </w:p>
+    <w:p/>
+    <w:p>
+      <w:r>
+        <w:rPr>
+          <w:b/>
+          <w:bCs/>
+        </w:rPr>
+        <w:t>Glassmorphism Arayüz:</w:t>
+      </w:r>
+      <w:r>
+        <w:t xml:space="preserve"> Live Studio paneli tamamen yenilendi. Karanlık tema, buzlu cam efektleri (backdrop-blur) ve neon vurgularla "Premium" bir görünüme kavuşturuldu.</w:t>
+      </w:r>
+    </w:p>
+    <w:p>
+      <w:r>
+        <w:rPr>
+          <w:b/>
+          <w:bCs/>
+        </w:rPr>
+        <w:t>Geri Sayım Animasyonu:</w:t>
+      </w:r>
+      <w:r>
+        <w:t xml:space="preserve"> Yayıncı "Start Preview" butonuna bastığında yayının ekrana düşmesinden hemen önce şık bir 10 saniyelik geri sayım eklendi.</w:t>
+      </w:r>
+    </w:p>
+    <w:p>
+      <w:r>
+        <w:rPr>
+          <w:b/>
+          <w:bCs/>
+        </w:rPr>
+        <w:t>Yayın İstatistikleri Çubuğu (Stream Stats):</w:t>
+      </w:r>
+      <w:r>
+        <w:t xml:space="preserve"> Yayına girildiği anda aktifleşen; Canlı Süresi (Uptime), İzleyici Sayısı ve Yayın Sağlığı gibi metrikleri gösteren profesyonel bilgi çubuğu eklendi.</w:t>
+      </w:r>
+    </w:p>
+    <w:p>
+      <w:r>
+        <w:rPr>
+          <w:b/>
+          <w:bCs/>
+        </w:rPr>
+        <w:t>Hızlı Paylaş (Quick Share):</w:t>
+      </w:r>
+      <w:r>
+        <w:t xml:space="preserve"> Yayıncıların izleme linkini (</w:t>
+      </w:r>
+      <w:r>
+        <w:rPr>
+          <w:rStyle w:val="HTMLKodu"/>
+          <w:rFonts w:eastAsiaTheme="minorHAnsi"/>
+        </w:rPr>
+        <w:t>/watch/username</w:t>
+      </w:r>
+      <w:r>
+        <w:t>) tek tıkla panoya kopyalayabilmesi için yeni bir etkileşim butonu eklendi.</w:t>
+      </w:r>
+    </w:p>
+    <w:p/>
+    <w:p>
+      <w:pPr>
+        <w:pStyle w:val="Balk2"/>
+      </w:pPr>
+      <w:r>
+        <w:rPr>
+          <w:rFonts w:ascii="Segoe UI Symbol" w:hAnsi="Segoe UI Symbol" w:cs="Segoe UI Symbol"/>
+        </w:rPr>
+        <w:t>🛠</w:t>
+      </w:r>
+      <w:r>
+        <w:t>️ Sistem &amp; Altyapı İyileştirmeleri</w:t>
+      </w:r>
+    </w:p>
+    <w:p/>
+    <w:p>
+      <w:r>
+        <w:rPr>
+          <w:b/>
+          <w:bCs/>
+        </w:rPr>
+        <w:t>Anti-Spam Mimarisi:</w:t>
+      </w:r>
+      <w:r>
+        <w:t xml:space="preserve"> React tarafındaki </w:t>
+      </w:r>
+      <w:r>
+        <w:rPr>
+          <w:rStyle w:val="HTMLKodu"/>
+          <w:rFonts w:eastAsiaTheme="minorHAnsi"/>
+        </w:rPr>
+        <w:t>useEffect</w:t>
+      </w:r>
+      <w:r>
+        <w:t xml:space="preserve"> API spam döngüsü tamamen kırıldı. Sistem "Race Condition" hatalarından arındırıldı ve oyuncu bağlantısı tamamen manuel, kontrollü bir yapıya (Start Preview) geçirildi.</w:t>
+      </w:r>
+    </w:p>
+    <w:p>
+      <w:r>
+        <w:rPr>
+          <w:b/>
+          <w:bCs/>
+        </w:rPr>
+        <w:t>Bağımsız Metadata (Kesintisiz Yayın):</w:t>
+      </w:r>
+      <w:r>
+        <w:t xml:space="preserve"> "Update Metadata" butonu video oynatıcısından tamamen izole edildi. Artık yayıncı başlığı veya kategoriyi değiştirdiğinde aktif canlı yayın asla kesintiye uğramıyor; veri arka planda sessizce güncelleniyor.</w:t>
+      </w:r>
+    </w:p>
+    <w:p/>
+    <w:p>
+      <w:pPr>
+        <w:pStyle w:val="Balk2"/>
+      </w:pPr>
+      <w:r>
+        <w:rPr>
+          <w:rFonts w:ascii="Segoe UI Symbol" w:hAnsi="Segoe UI Symbol" w:cs="Segoe UI Symbol"/>
+        </w:rPr>
+        <w:t>🐛</w:t>
+      </w:r>
+      <w:r>
+        <w:t xml:space="preserve"> Kritik Hata Düzeltmeleri (Bug Fixes)</w:t>
+      </w:r>
+    </w:p>
+    <w:p/>
+    <w:p>
+      <w:r>
+        <w:rPr>
+          <w:b/>
+          <w:bCs/>
+        </w:rPr>
+        <w:t>Medya Sunucusu "Undefined" Hatası:</w:t>
+      </w:r>
+      <w:r>
+        <w:t xml:space="preserve"> Node Media Server'ın portlara bağlanamamasına ve </w:t>
+      </w:r>
+      <w:r>
+        <w:rPr>
+          <w:rStyle w:val="HTMLKodu"/>
+          <w:rFonts w:eastAsiaTheme="minorHAnsi"/>
+        </w:rPr>
+        <w:t>undefined:8080</w:t>
+      </w:r>
+      <w:r>
+        <w:t xml:space="preserve"> hatası vermesine sebep olan yapılandırma sorunu (Hardcode Host) kökten çözüldü.</w:t>
+      </w:r>
+    </w:p>
+    <w:p>
+      <w:r>
+        <w:rPr>
+          <w:b/>
+          <w:bCs/>
+        </w:rPr>
+        <w:t>Donuk Ekran (Zombi Yayın) Düzeltmesi:</w:t>
+      </w:r>
+      <w:r>
+        <w:t xml:space="preserve"> OBS kapatıldığında videonun son karede donup kalması sorunu, yeni geliştirilen "Heartbeat" (Nabız Yoklaması) algoritması ile çözüldü. Saniye akışı durduğu an oynatıcı kendini imha edip "Offline" durumuna geçiyor.</w:t>
+      </w:r>
+    </w:p>
+    <w:p>
+      <w:r>
+        <w:rPr>
+          <w:b/>
+          <w:bCs/>
+        </w:rPr>
+        <w:t>Python Terminal Çökmesi (Unicode):</w:t>
+      </w:r>
+      <w:r>
+        <w:t xml:space="preserve"> Windows terminalinde Türkçe karakterler (ı, ş vb.) loglanırken meydana gelen </w:t>
+      </w:r>
+      <w:r>
+        <w:rPr>
+          <w:rStyle w:val="HTMLKodu"/>
+          <w:rFonts w:eastAsiaTheme="minorHAnsi"/>
+        </w:rPr>
+        <w:t>UnicodeEncodeError</w:t>
+      </w:r>
+      <w:r>
+        <w:t xml:space="preserve"> backend çökme sorunu düzeltildi.</w:t>
+      </w:r>
+    </w:p>
+    <w:p/>
     <w:p>
       <w:bookmarkStart w:id="0" w:name="_GoBack"/>
       <w:bookmarkEnd w:id="0"/>
     </w:p>
-    <w:p>
-      <w:r>
-        <w:rPr>
-          <w:b/>
-          <w:bCs/>
-        </w:rPr>
-        <w:t>Build Doğrulaması:</w:t>
-      </w:r>
-      <w:r>
-        <w:t xml:space="preserve"> Tüm frontend yolları Vite build sürecinde test edildi ve hatasız çalıştığı onaylandı.</w:t>
-      </w:r>
-    </w:p>
-    <w:p>
-      <w:r>
-        <w:rPr>
-          <w:b/>
-          <w:bCs/>
-        </w:rPr>
-        <w:t>Otomatik Başlatma:</w:t>
-      </w:r>
-      <w:r>
-        <w:t xml:space="preserve"> Kök dizindeki </w:t>
-      </w:r>
-      <w:proofErr w:type="gramStart"/>
-      <w:r>
-        <w:rPr>
-          <w:rStyle w:val="HTMLKodu"/>
-          <w:rFonts w:eastAsiaTheme="minorHAnsi"/>
-        </w:rPr>
-        <w:t>package.json</w:t>
-      </w:r>
-      <w:proofErr w:type="gramEnd"/>
-      <w:r>
-        <w:t xml:space="preserve"> dosyası, backend'i yeni </w:t>
-      </w:r>
-      <w:r>
-        <w:rPr>
-          <w:rStyle w:val="HTMLKodu"/>
-          <w:rFonts w:eastAsiaTheme="minorHAnsi"/>
-        </w:rPr>
-        <w:t>main.py</w:t>
-      </w:r>
-      <w:r>
-        <w:t xml:space="preserve"> üzerinden başlatacak şekilde güncellendi.</w:t>
-      </w:r>
-    </w:p>
-    <w:p/>
-    <w:p/>
-    <w:p/>
     <w:p/>
     <w:p/>
     <w:sectPr>
@@ -5029,6 +5236,304 @@
     </w:lvl>
   </w:abstractNum>
   <w:abstractNum w:abstractNumId="15" w15:restartNumberingAfterBreak="0">
+    <w:nsid w:val="557E0700"/>
+    <w:multiLevelType w:val="multilevel"/>
+    <w:tmpl w:val="86A60D9A"/>
+    <w:lvl w:ilvl="0">
+      <w:start w:val="1"/>
+      <w:numFmt w:val="bullet"/>
+      <w:lvlText w:val=""/>
+      <w:lvlJc w:val="left"/>
+      <w:pPr>
+        <w:tabs>
+          <w:tab w:val="num" w:pos="720"/>
+        </w:tabs>
+        <w:ind w:left="720" w:hanging="360"/>
+      </w:pPr>
+      <w:rPr>
+        <w:rFonts w:ascii="Symbol" w:hAnsi="Symbol" w:hint="default"/>
+        <w:sz w:val="20"/>
+      </w:rPr>
+    </w:lvl>
+    <w:lvl w:ilvl="1" w:tentative="1">
+      <w:start w:val="1"/>
+      <w:numFmt w:val="bullet"/>
+      <w:lvlText w:val="o"/>
+      <w:lvlJc w:val="left"/>
+      <w:pPr>
+        <w:tabs>
+          <w:tab w:val="num" w:pos="1440"/>
+        </w:tabs>
+        <w:ind w:left="1440" w:hanging="360"/>
+      </w:pPr>
+      <w:rPr>
+        <w:rFonts w:ascii="Courier New" w:hAnsi="Courier New" w:hint="default"/>
+        <w:sz w:val="20"/>
+      </w:rPr>
+    </w:lvl>
+    <w:lvl w:ilvl="2" w:tentative="1">
+      <w:start w:val="1"/>
+      <w:numFmt w:val="bullet"/>
+      <w:lvlText w:val=""/>
+      <w:lvlJc w:val="left"/>
+      <w:pPr>
+        <w:tabs>
+          <w:tab w:val="num" w:pos="2160"/>
+        </w:tabs>
+        <w:ind w:left="2160" w:hanging="360"/>
+      </w:pPr>
+      <w:rPr>
+        <w:rFonts w:ascii="Wingdings" w:hAnsi="Wingdings" w:hint="default"/>
+        <w:sz w:val="20"/>
+      </w:rPr>
+    </w:lvl>
+    <w:lvl w:ilvl="3" w:tentative="1">
+      <w:start w:val="1"/>
+      <w:numFmt w:val="bullet"/>
+      <w:lvlText w:val=""/>
+      <w:lvlJc w:val="left"/>
+      <w:pPr>
+        <w:tabs>
+          <w:tab w:val="num" w:pos="2880"/>
+        </w:tabs>
+        <w:ind w:left="2880" w:hanging="360"/>
+      </w:pPr>
+      <w:rPr>
+        <w:rFonts w:ascii="Wingdings" w:hAnsi="Wingdings" w:hint="default"/>
+        <w:sz w:val="20"/>
+      </w:rPr>
+    </w:lvl>
+    <w:lvl w:ilvl="4" w:tentative="1">
+      <w:start w:val="1"/>
+      <w:numFmt w:val="bullet"/>
+      <w:lvlText w:val=""/>
+      <w:lvlJc w:val="left"/>
+      <w:pPr>
+        <w:tabs>
+          <w:tab w:val="num" w:pos="3600"/>
+        </w:tabs>
+        <w:ind w:left="3600" w:hanging="360"/>
+      </w:pPr>
+      <w:rPr>
+        <w:rFonts w:ascii="Wingdings" w:hAnsi="Wingdings" w:hint="default"/>
+        <w:sz w:val="20"/>
+      </w:rPr>
+    </w:lvl>
+    <w:lvl w:ilvl="5" w:tentative="1">
+      <w:start w:val="1"/>
+      <w:numFmt w:val="bullet"/>
+      <w:lvlText w:val=""/>
+      <w:lvlJc w:val="left"/>
+      <w:pPr>
+        <w:tabs>
+          <w:tab w:val="num" w:pos="4320"/>
+        </w:tabs>
+        <w:ind w:left="4320" w:hanging="360"/>
+      </w:pPr>
+      <w:rPr>
+        <w:rFonts w:ascii="Wingdings" w:hAnsi="Wingdings" w:hint="default"/>
+        <w:sz w:val="20"/>
+      </w:rPr>
+    </w:lvl>
+    <w:lvl w:ilvl="6" w:tentative="1">
+      <w:start w:val="1"/>
+      <w:numFmt w:val="bullet"/>
+      <w:lvlText w:val=""/>
+      <w:lvlJc w:val="left"/>
+      <w:pPr>
+        <w:tabs>
+          <w:tab w:val="num" w:pos="5040"/>
+        </w:tabs>
+        <w:ind w:left="5040" w:hanging="360"/>
+      </w:pPr>
+      <w:rPr>
+        <w:rFonts w:ascii="Wingdings" w:hAnsi="Wingdings" w:hint="default"/>
+        <w:sz w:val="20"/>
+      </w:rPr>
+    </w:lvl>
+    <w:lvl w:ilvl="7" w:tentative="1">
+      <w:start w:val="1"/>
+      <w:numFmt w:val="bullet"/>
+      <w:lvlText w:val=""/>
+      <w:lvlJc w:val="left"/>
+      <w:pPr>
+        <w:tabs>
+          <w:tab w:val="num" w:pos="5760"/>
+        </w:tabs>
+        <w:ind w:left="5760" w:hanging="360"/>
+      </w:pPr>
+      <w:rPr>
+        <w:rFonts w:ascii="Wingdings" w:hAnsi="Wingdings" w:hint="default"/>
+        <w:sz w:val="20"/>
+      </w:rPr>
+    </w:lvl>
+    <w:lvl w:ilvl="8" w:tentative="1">
+      <w:start w:val="1"/>
+      <w:numFmt w:val="bullet"/>
+      <w:lvlText w:val=""/>
+      <w:lvlJc w:val="left"/>
+      <w:pPr>
+        <w:tabs>
+          <w:tab w:val="num" w:pos="6480"/>
+        </w:tabs>
+        <w:ind w:left="6480" w:hanging="360"/>
+      </w:pPr>
+      <w:rPr>
+        <w:rFonts w:ascii="Wingdings" w:hAnsi="Wingdings" w:hint="default"/>
+        <w:sz w:val="20"/>
+      </w:rPr>
+    </w:lvl>
+  </w:abstractNum>
+  <w:abstractNum w:abstractNumId="16" w15:restartNumberingAfterBreak="0">
+    <w:nsid w:val="563B6D6E"/>
+    <w:multiLevelType w:val="multilevel"/>
+    <w:tmpl w:val="D748942A"/>
+    <w:lvl w:ilvl="0">
+      <w:start w:val="1"/>
+      <w:numFmt w:val="bullet"/>
+      <w:lvlText w:val=""/>
+      <w:lvlJc w:val="left"/>
+      <w:pPr>
+        <w:tabs>
+          <w:tab w:val="num" w:pos="720"/>
+        </w:tabs>
+        <w:ind w:left="720" w:hanging="360"/>
+      </w:pPr>
+      <w:rPr>
+        <w:rFonts w:ascii="Symbol" w:hAnsi="Symbol" w:hint="default"/>
+        <w:sz w:val="20"/>
+      </w:rPr>
+    </w:lvl>
+    <w:lvl w:ilvl="1" w:tentative="1">
+      <w:start w:val="1"/>
+      <w:numFmt w:val="bullet"/>
+      <w:lvlText w:val="o"/>
+      <w:lvlJc w:val="left"/>
+      <w:pPr>
+        <w:tabs>
+          <w:tab w:val="num" w:pos="1440"/>
+        </w:tabs>
+        <w:ind w:left="1440" w:hanging="360"/>
+      </w:pPr>
+      <w:rPr>
+        <w:rFonts w:ascii="Courier New" w:hAnsi="Courier New" w:hint="default"/>
+        <w:sz w:val="20"/>
+      </w:rPr>
+    </w:lvl>
+    <w:lvl w:ilvl="2" w:tentative="1">
+      <w:start w:val="1"/>
+      <w:numFmt w:val="bullet"/>
+      <w:lvlText w:val=""/>
+      <w:lvlJc w:val="left"/>
+      <w:pPr>
+        <w:tabs>
+          <w:tab w:val="num" w:pos="2160"/>
+        </w:tabs>
+        <w:ind w:left="2160" w:hanging="360"/>
+      </w:pPr>
+      <w:rPr>
+        <w:rFonts w:ascii="Wingdings" w:hAnsi="Wingdings" w:hint="default"/>
+        <w:sz w:val="20"/>
+      </w:rPr>
+    </w:lvl>
+    <w:lvl w:ilvl="3" w:tentative="1">
+      <w:start w:val="1"/>
+      <w:numFmt w:val="bullet"/>
+      <w:lvlText w:val=""/>
+      <w:lvlJc w:val="left"/>
+      <w:pPr>
+        <w:tabs>
+          <w:tab w:val="num" w:pos="2880"/>
+        </w:tabs>
+        <w:ind w:left="2880" w:hanging="360"/>
+      </w:pPr>
+      <w:rPr>
+        <w:rFonts w:ascii="Wingdings" w:hAnsi="Wingdings" w:hint="default"/>
+        <w:sz w:val="20"/>
+      </w:rPr>
+    </w:lvl>
+    <w:lvl w:ilvl="4" w:tentative="1">
+      <w:start w:val="1"/>
+      <w:numFmt w:val="bullet"/>
+      <w:lvlText w:val=""/>
+      <w:lvlJc w:val="left"/>
+      <w:pPr>
+        <w:tabs>
+          <w:tab w:val="num" w:pos="3600"/>
+        </w:tabs>
+        <w:ind w:left="3600" w:hanging="360"/>
+      </w:pPr>
+      <w:rPr>
+        <w:rFonts w:ascii="Wingdings" w:hAnsi="Wingdings" w:hint="default"/>
+        <w:sz w:val="20"/>
+      </w:rPr>
+    </w:lvl>
+    <w:lvl w:ilvl="5" w:tentative="1">
+      <w:start w:val="1"/>
+      <w:numFmt w:val="bullet"/>
+      <w:lvlText w:val=""/>
+      <w:lvlJc w:val="left"/>
+      <w:pPr>
+        <w:tabs>
+          <w:tab w:val="num" w:pos="4320"/>
+        </w:tabs>
+        <w:ind w:left="4320" w:hanging="360"/>
+      </w:pPr>
+      <w:rPr>
+        <w:rFonts w:ascii="Wingdings" w:hAnsi="Wingdings" w:hint="default"/>
+        <w:sz w:val="20"/>
+      </w:rPr>
+    </w:lvl>
+    <w:lvl w:ilvl="6" w:tentative="1">
+      <w:start w:val="1"/>
+      <w:numFmt w:val="bullet"/>
+      <w:lvlText w:val=""/>
+      <w:lvlJc w:val="left"/>
+      <w:pPr>
+        <w:tabs>
+          <w:tab w:val="num" w:pos="5040"/>
+        </w:tabs>
+        <w:ind w:left="5040" w:hanging="360"/>
+      </w:pPr>
+      <w:rPr>
+        <w:rFonts w:ascii="Wingdings" w:hAnsi="Wingdings" w:hint="default"/>
+        <w:sz w:val="20"/>
+      </w:rPr>
+    </w:lvl>
+    <w:lvl w:ilvl="7" w:tentative="1">
+      <w:start w:val="1"/>
+      <w:numFmt w:val="bullet"/>
+      <w:lvlText w:val=""/>
+      <w:lvlJc w:val="left"/>
+      <w:pPr>
+        <w:tabs>
+          <w:tab w:val="num" w:pos="5760"/>
+        </w:tabs>
+        <w:ind w:left="5760" w:hanging="360"/>
+      </w:pPr>
+      <w:rPr>
+        <w:rFonts w:ascii="Wingdings" w:hAnsi="Wingdings" w:hint="default"/>
+        <w:sz w:val="20"/>
+      </w:rPr>
+    </w:lvl>
+    <w:lvl w:ilvl="8" w:tentative="1">
+      <w:start w:val="1"/>
+      <w:numFmt w:val="bullet"/>
+      <w:lvlText w:val=""/>
+      <w:lvlJc w:val="left"/>
+      <w:pPr>
+        <w:tabs>
+          <w:tab w:val="num" w:pos="6480"/>
+        </w:tabs>
+        <w:ind w:left="6480" w:hanging="360"/>
+      </w:pPr>
+      <w:rPr>
+        <w:rFonts w:ascii="Wingdings" w:hAnsi="Wingdings" w:hint="default"/>
+        <w:sz w:val="20"/>
+      </w:rPr>
+    </w:lvl>
+  </w:abstractNum>
+  <w:abstractNum w:abstractNumId="17" w15:restartNumberingAfterBreak="0">
     <w:nsid w:val="5DA07B1B"/>
     <w:multiLevelType w:val="multilevel"/>
     <w:tmpl w:val="20AE23A6"/>
@@ -5177,7 +5682,7 @@
       </w:rPr>
     </w:lvl>
   </w:abstractNum>
-  <w:abstractNum w:abstractNumId="16" w15:restartNumberingAfterBreak="0">
+  <w:abstractNum w:abstractNumId="18" w15:restartNumberingAfterBreak="0">
     <w:nsid w:val="675F69FF"/>
     <w:multiLevelType w:val="multilevel"/>
     <w:tmpl w:val="412E08BC"/>
@@ -5326,7 +5831,7 @@
       </w:rPr>
     </w:lvl>
   </w:abstractNum>
-  <w:abstractNum w:abstractNumId="17" w15:restartNumberingAfterBreak="0">
+  <w:abstractNum w:abstractNumId="19" w15:restartNumberingAfterBreak="0">
     <w:nsid w:val="68DB795F"/>
     <w:multiLevelType w:val="multilevel"/>
     <w:tmpl w:val="07665202"/>
@@ -5475,7 +5980,7 @@
       </w:rPr>
     </w:lvl>
   </w:abstractNum>
-  <w:abstractNum w:abstractNumId="18" w15:restartNumberingAfterBreak="0">
+  <w:abstractNum w:abstractNumId="20" w15:restartNumberingAfterBreak="0">
     <w:nsid w:val="6A3D6F11"/>
     <w:multiLevelType w:val="multilevel"/>
     <w:tmpl w:val="72CA53B4"/>
@@ -5624,7 +6129,7 @@
       </w:rPr>
     </w:lvl>
   </w:abstractNum>
-  <w:abstractNum w:abstractNumId="19" w15:restartNumberingAfterBreak="0">
+  <w:abstractNum w:abstractNumId="21" w15:restartNumberingAfterBreak="0">
     <w:nsid w:val="79E87BB3"/>
     <w:multiLevelType w:val="multilevel"/>
     <w:tmpl w:val="C29457BE"/>
@@ -5773,7 +6278,7 @@
       </w:rPr>
     </w:lvl>
   </w:abstractNum>
-  <w:abstractNum w:abstractNumId="20" w15:restartNumberingAfterBreak="0">
+  <w:abstractNum w:abstractNumId="22" w15:restartNumberingAfterBreak="0">
     <w:nsid w:val="7BCE686B"/>
     <w:multiLevelType w:val="multilevel"/>
     <w:tmpl w:val="4EF6BD84"/>
@@ -5922,7 +6427,156 @@
       </w:rPr>
     </w:lvl>
   </w:abstractNum>
-  <w:abstractNum w:abstractNumId="21" w15:restartNumberingAfterBreak="0">
+  <w:abstractNum w:abstractNumId="23" w15:restartNumberingAfterBreak="0">
+    <w:nsid w:val="7CD0156E"/>
+    <w:multiLevelType w:val="multilevel"/>
+    <w:tmpl w:val="BBA42CB0"/>
+    <w:lvl w:ilvl="0">
+      <w:start w:val="1"/>
+      <w:numFmt w:val="bullet"/>
+      <w:lvlText w:val=""/>
+      <w:lvlJc w:val="left"/>
+      <w:pPr>
+        <w:tabs>
+          <w:tab w:val="num" w:pos="720"/>
+        </w:tabs>
+        <w:ind w:left="720" w:hanging="360"/>
+      </w:pPr>
+      <w:rPr>
+        <w:rFonts w:ascii="Symbol" w:hAnsi="Symbol" w:hint="default"/>
+        <w:sz w:val="20"/>
+      </w:rPr>
+    </w:lvl>
+    <w:lvl w:ilvl="1" w:tentative="1">
+      <w:start w:val="1"/>
+      <w:numFmt w:val="bullet"/>
+      <w:lvlText w:val="o"/>
+      <w:lvlJc w:val="left"/>
+      <w:pPr>
+        <w:tabs>
+          <w:tab w:val="num" w:pos="1440"/>
+        </w:tabs>
+        <w:ind w:left="1440" w:hanging="360"/>
+      </w:pPr>
+      <w:rPr>
+        <w:rFonts w:ascii="Courier New" w:hAnsi="Courier New" w:hint="default"/>
+        <w:sz w:val="20"/>
+      </w:rPr>
+    </w:lvl>
+    <w:lvl w:ilvl="2" w:tentative="1">
+      <w:start w:val="1"/>
+      <w:numFmt w:val="bullet"/>
+      <w:lvlText w:val=""/>
+      <w:lvlJc w:val="left"/>
+      <w:pPr>
+        <w:tabs>
+          <w:tab w:val="num" w:pos="2160"/>
+        </w:tabs>
+        <w:ind w:left="2160" w:hanging="360"/>
+      </w:pPr>
+      <w:rPr>
+        <w:rFonts w:ascii="Wingdings" w:hAnsi="Wingdings" w:hint="default"/>
+        <w:sz w:val="20"/>
+      </w:rPr>
+    </w:lvl>
+    <w:lvl w:ilvl="3" w:tentative="1">
+      <w:start w:val="1"/>
+      <w:numFmt w:val="bullet"/>
+      <w:lvlText w:val=""/>
+      <w:lvlJc w:val="left"/>
+      <w:pPr>
+        <w:tabs>
+          <w:tab w:val="num" w:pos="2880"/>
+        </w:tabs>
+        <w:ind w:left="2880" w:hanging="360"/>
+      </w:pPr>
+      <w:rPr>
+        <w:rFonts w:ascii="Wingdings" w:hAnsi="Wingdings" w:hint="default"/>
+        <w:sz w:val="20"/>
+      </w:rPr>
+    </w:lvl>
+    <w:lvl w:ilvl="4" w:tentative="1">
+      <w:start w:val="1"/>
+      <w:numFmt w:val="bullet"/>
+      <w:lvlText w:val=""/>
+      <w:lvlJc w:val="left"/>
+      <w:pPr>
+        <w:tabs>
+          <w:tab w:val="num" w:pos="3600"/>
+        </w:tabs>
+        <w:ind w:left="3600" w:hanging="360"/>
+      </w:pPr>
+      <w:rPr>
+        <w:rFonts w:ascii="Wingdings" w:hAnsi="Wingdings" w:hint="default"/>
+        <w:sz w:val="20"/>
+      </w:rPr>
+    </w:lvl>
+    <w:lvl w:ilvl="5" w:tentative="1">
+      <w:start w:val="1"/>
+      <w:numFmt w:val="bullet"/>
+      <w:lvlText w:val=""/>
+      <w:lvlJc w:val="left"/>
+      <w:pPr>
+        <w:tabs>
+          <w:tab w:val="num" w:pos="4320"/>
+        </w:tabs>
+        <w:ind w:left="4320" w:hanging="360"/>
+      </w:pPr>
+      <w:rPr>
+        <w:rFonts w:ascii="Wingdings" w:hAnsi="Wingdings" w:hint="default"/>
+        <w:sz w:val="20"/>
+      </w:rPr>
+    </w:lvl>
+    <w:lvl w:ilvl="6" w:tentative="1">
+      <w:start w:val="1"/>
+      <w:numFmt w:val="bullet"/>
+      <w:lvlText w:val=""/>
+      <w:lvlJc w:val="left"/>
+      <w:pPr>
+        <w:tabs>
+          <w:tab w:val="num" w:pos="5040"/>
+        </w:tabs>
+        <w:ind w:left="5040" w:hanging="360"/>
+      </w:pPr>
+      <w:rPr>
+        <w:rFonts w:ascii="Wingdings" w:hAnsi="Wingdings" w:hint="default"/>
+        <w:sz w:val="20"/>
+      </w:rPr>
+    </w:lvl>
+    <w:lvl w:ilvl="7" w:tentative="1">
+      <w:start w:val="1"/>
+      <w:numFmt w:val="bullet"/>
+      <w:lvlText w:val=""/>
+      <w:lvlJc w:val="left"/>
+      <w:pPr>
+        <w:tabs>
+          <w:tab w:val="num" w:pos="5760"/>
+        </w:tabs>
+        <w:ind w:left="5760" w:hanging="360"/>
+      </w:pPr>
+      <w:rPr>
+        <w:rFonts w:ascii="Wingdings" w:hAnsi="Wingdings" w:hint="default"/>
+        <w:sz w:val="20"/>
+      </w:rPr>
+    </w:lvl>
+    <w:lvl w:ilvl="8" w:tentative="1">
+      <w:start w:val="1"/>
+      <w:numFmt w:val="bullet"/>
+      <w:lvlText w:val=""/>
+      <w:lvlJc w:val="left"/>
+      <w:pPr>
+        <w:tabs>
+          <w:tab w:val="num" w:pos="6480"/>
+        </w:tabs>
+        <w:ind w:left="6480" w:hanging="360"/>
+      </w:pPr>
+      <w:rPr>
+        <w:rFonts w:ascii="Wingdings" w:hAnsi="Wingdings" w:hint="default"/>
+        <w:sz w:val="20"/>
+      </w:rPr>
+    </w:lvl>
+  </w:abstractNum>
+  <w:abstractNum w:abstractNumId="24" w15:restartNumberingAfterBreak="0">
     <w:nsid w:val="7ECA4EF3"/>
     <w:multiLevelType w:val="multilevel"/>
     <w:tmpl w:val="01D0E6E2"/>
@@ -6078,7 +6732,7 @@
     <w:abstractNumId w:val="14"/>
   </w:num>
   <w:num w:numId="3">
-    <w:abstractNumId w:val="19"/>
+    <w:abstractNumId w:val="21"/>
   </w:num>
   <w:num w:numId="4">
     <w:abstractNumId w:val="9"/>
@@ -6087,7 +6741,7 @@
     <w:abstractNumId w:val="7"/>
   </w:num>
   <w:num w:numId="6">
-    <w:abstractNumId w:val="21"/>
+    <w:abstractNumId w:val="24"/>
   </w:num>
   <w:num w:numId="7">
     <w:abstractNumId w:val="6"/>
@@ -6099,7 +6753,7 @@
     <w:abstractNumId w:val="12"/>
   </w:num>
   <w:num w:numId="10">
-    <w:abstractNumId w:val="16"/>
+    <w:abstractNumId w:val="18"/>
   </w:num>
   <w:num w:numId="11">
     <w:abstractNumId w:val="8"/>
@@ -6117,13 +6771,13 @@
     <w:abstractNumId w:val="11"/>
   </w:num>
   <w:num w:numId="16">
-    <w:abstractNumId w:val="18"/>
+    <w:abstractNumId w:val="20"/>
   </w:num>
   <w:num w:numId="17">
-    <w:abstractNumId w:val="15"/>
+    <w:abstractNumId w:val="17"/>
   </w:num>
   <w:num w:numId="18">
-    <w:abstractNumId w:val="20"/>
+    <w:abstractNumId w:val="22"/>
   </w:num>
   <w:num w:numId="19">
     <w:abstractNumId w:val="4"/>
@@ -6135,7 +6789,16 @@
     <w:abstractNumId w:val="0"/>
   </w:num>
   <w:num w:numId="22">
-    <w:abstractNumId w:val="17"/>
+    <w:abstractNumId w:val="19"/>
+  </w:num>
+  <w:num w:numId="23">
+    <w:abstractNumId w:val="23"/>
+  </w:num>
+  <w:num w:numId="24">
+    <w:abstractNumId w:val="16"/>
+  </w:num>
+  <w:num w:numId="25">
+    <w:abstractNumId w:val="15"/>
   </w:num>
 </w:numbering>
 </file>

</xml_diff>